<commit_message>
species id's are finished.  ready for plotting
</commit_message>
<xml_diff>
--- a/output/species_table.docx
+++ b/output/species_table.docx
@@ -8,7 +8,7 @@
         <w:tblLook w:val="04A0" w:firstRow="1" w:lastRow="0" w:firstColumn="1" w:lastColumn="0" w:noHBand="0" w:noVBand="1"/>
       </w:tblPr>
       <w:tblGrid>
-        <w:gridCol w:w="4677"/>
+        <w:gridCol w:w="5027"/>
         <w:gridCol w:w="1365"/>
         <w:gridCol w:w="2598"/>
         <w:gridCol w:w="943"/>
@@ -181,8 +181,6 @@
             </w:r>
           </w:p>
         </w:tc>
-        <w:bookmarkStart w:id="0" w:name="_GoBack"/>
-        <w:bookmarkEnd w:id="0"/>
       </w:tr>
       <w:tr>
         <w:trPr>
@@ -213,6 +211,7 @@
                 <w:lang w:eastAsia="en-GB"/>
               </w:rPr>
             </w:pPr>
+            <w:commentRangeStart w:id="0"/>
             <w:proofErr w:type="spellStart"/>
             <w:r>
               <w:rPr>
@@ -261,7 +260,24 @@
                 <w:szCs w:val="20"/>
                 <w:lang w:eastAsia="en-GB"/>
               </w:rPr>
-              <w:t xml:space="preserve"> (L.) King &amp; H. Rob.</w:t>
+              <w:t xml:space="preserve"> </w:t>
+            </w:r>
+            <w:commentRangeEnd w:id="0"/>
+            <w:r>
+              <w:rPr>
+                <w:rStyle w:val="CommentReference"/>
+              </w:rPr>
+              <w:commentReference w:id="0"/>
+            </w:r>
+            <w:r>
+              <w:rPr>
+                <w:rFonts w:ascii="Times New Roman" w:eastAsia="Times New Roman" w:hAnsi="Times New Roman" w:cs="Times New Roman"/>
+                <w:color w:val="000000"/>
+                <w:sz w:val="20"/>
+                <w:szCs w:val="20"/>
+                <w:lang w:eastAsia="en-GB"/>
+              </w:rPr>
+              <w:t>(L.) King &amp; H. Rob.</w:t>
             </w:r>
           </w:p>
         </w:tc>
@@ -427,6 +443,7 @@
                 <w:color w:val="000000"/>
                 <w:sz w:val="20"/>
                 <w:szCs w:val="20"/>
+                <w:highlight w:val="yellow"/>
                 <w:lang w:eastAsia="en-GB"/>
               </w:rPr>
               <w:t>Arisaema</w:t>
@@ -440,6 +457,7 @@
                 <w:color w:val="000000"/>
                 <w:sz w:val="20"/>
                 <w:szCs w:val="20"/>
+                <w:highlight w:val="yellow"/>
                 <w:lang w:eastAsia="en-GB"/>
               </w:rPr>
               <w:t xml:space="preserve"> </w:t>
@@ -453,6 +471,7 @@
                 <w:color w:val="000000"/>
                 <w:sz w:val="20"/>
                 <w:szCs w:val="20"/>
+                <w:highlight w:val="yellow"/>
                 <w:lang w:eastAsia="en-GB"/>
               </w:rPr>
               <w:t>triphyllum</w:t>
@@ -464,6 +483,7 @@
                 <w:color w:val="000000"/>
                 <w:sz w:val="20"/>
                 <w:szCs w:val="20"/>
+                <w:highlight w:val="yellow"/>
                 <w:lang w:eastAsia="en-GB"/>
               </w:rPr>
               <w:t xml:space="preserve"> (L.) Schott</w:t>
@@ -622,17 +642,19 @@
                 <w:color w:val="000000"/>
                 <w:sz w:val="20"/>
                 <w:szCs w:val="20"/>
-                <w:lang w:eastAsia="en-GB"/>
-              </w:rPr>
-            </w:pPr>
-            <w:r>
-              <w:rPr>
-                <w:rFonts w:ascii="Times New Roman" w:eastAsia="Times New Roman" w:hAnsi="Times New Roman" w:cs="Times New Roman"/>
-                <w:i/>
-                <w:iCs/>
-                <w:color w:val="000000"/>
-                <w:sz w:val="20"/>
-                <w:szCs w:val="20"/>
+                <w:highlight w:val="yellow"/>
+                <w:lang w:eastAsia="en-GB"/>
+              </w:rPr>
+            </w:pPr>
+            <w:r>
+              <w:rPr>
+                <w:rFonts w:ascii="Times New Roman" w:eastAsia="Times New Roman" w:hAnsi="Times New Roman" w:cs="Times New Roman"/>
+                <w:i/>
+                <w:iCs/>
+                <w:color w:val="000000"/>
+                <w:sz w:val="20"/>
+                <w:szCs w:val="20"/>
+                <w:highlight w:val="yellow"/>
                 <w:lang w:eastAsia="en-GB"/>
               </w:rPr>
               <w:t xml:space="preserve">Eupatorium purpureum </w:t>
@@ -643,6 +665,7 @@
                 <w:color w:val="000000"/>
                 <w:sz w:val="20"/>
                 <w:szCs w:val="20"/>
+                <w:highlight w:val="yellow"/>
                 <w:lang w:eastAsia="en-GB"/>
               </w:rPr>
               <w:t>L.</w:t>
@@ -804,6 +827,7 @@
                 <w:lang w:eastAsia="en-GB"/>
               </w:rPr>
             </w:pPr>
+            <w:commentRangeStart w:id="1"/>
             <w:proofErr w:type="spellStart"/>
             <w:r>
               <w:rPr>
@@ -854,7 +878,26 @@
                 <w:szCs w:val="20"/>
                 <w:lang w:eastAsia="en-GB"/>
               </w:rPr>
-              <w:t xml:space="preserve"> (Aster </w:t>
+              <w:t xml:space="preserve"> </w:t>
+            </w:r>
+            <w:commentRangeEnd w:id="1"/>
+            <w:r>
+              <w:rPr>
+                <w:rStyle w:val="CommentReference"/>
+              </w:rPr>
+              <w:commentReference w:id="1"/>
+            </w:r>
+            <w:r>
+              <w:rPr>
+                <w:rFonts w:ascii="Times New Roman" w:eastAsia="Times New Roman" w:hAnsi="Times New Roman" w:cs="Times New Roman"/>
+                <w:i/>
+                <w:iCs/>
+                <w:color w:val="000000"/>
+                <w:sz w:val="20"/>
+                <w:szCs w:val="20"/>
+                <w:lang w:eastAsia="en-GB"/>
+              </w:rPr>
+              <w:t xml:space="preserve">(Aster </w:t>
             </w:r>
             <w:proofErr w:type="spellStart"/>
             <w:r>
@@ -1067,6 +1110,7 @@
                 <w:color w:val="000000"/>
                 <w:sz w:val="20"/>
                 <w:szCs w:val="20"/>
+                <w:highlight w:val="yellow"/>
                 <w:lang w:eastAsia="en-GB"/>
               </w:rPr>
               <w:t>Impatiens pallida</w:t>
@@ -1077,6 +1121,7 @@
                 <w:color w:val="000000"/>
                 <w:sz w:val="20"/>
                 <w:szCs w:val="20"/>
+                <w:highlight w:val="yellow"/>
                 <w:lang w:eastAsia="en-GB"/>
               </w:rPr>
               <w:t xml:space="preserve"> Nutt.</w:t>
@@ -1235,18 +1280,20 @@
                 <w:color w:val="000000"/>
                 <w:sz w:val="20"/>
                 <w:szCs w:val="20"/>
-                <w:lang w:eastAsia="en-GB"/>
-              </w:rPr>
-            </w:pPr>
-            <w:proofErr w:type="spellStart"/>
-            <w:r>
-              <w:rPr>
-                <w:rFonts w:ascii="Times New Roman" w:eastAsia="Times New Roman" w:hAnsi="Times New Roman" w:cs="Times New Roman"/>
-                <w:i/>
-                <w:iCs/>
-                <w:color w:val="000000"/>
-                <w:sz w:val="20"/>
-                <w:szCs w:val="20"/>
+                <w:highlight w:val="yellow"/>
+                <w:lang w:eastAsia="en-GB"/>
+              </w:rPr>
+            </w:pPr>
+            <w:proofErr w:type="spellStart"/>
+            <w:r>
+              <w:rPr>
+                <w:rFonts w:ascii="Times New Roman" w:eastAsia="Times New Roman" w:hAnsi="Times New Roman" w:cs="Times New Roman"/>
+                <w:i/>
+                <w:iCs/>
+                <w:color w:val="000000"/>
+                <w:sz w:val="20"/>
+                <w:szCs w:val="20"/>
+                <w:highlight w:val="yellow"/>
                 <w:lang w:eastAsia="en-GB"/>
               </w:rPr>
               <w:t>Lysimachia</w:t>
@@ -1260,6 +1307,7 @@
                 <w:color w:val="000000"/>
                 <w:sz w:val="20"/>
                 <w:szCs w:val="20"/>
+                <w:highlight w:val="yellow"/>
                 <w:lang w:eastAsia="en-GB"/>
               </w:rPr>
               <w:t xml:space="preserve"> </w:t>
@@ -1273,6 +1321,7 @@
                 <w:color w:val="000000"/>
                 <w:sz w:val="20"/>
                 <w:szCs w:val="20"/>
+                <w:highlight w:val="yellow"/>
                 <w:lang w:eastAsia="en-GB"/>
               </w:rPr>
               <w:t>ciliata</w:t>
@@ -1286,6 +1335,7 @@
                 <w:color w:val="000000"/>
                 <w:sz w:val="20"/>
                 <w:szCs w:val="20"/>
+                <w:highlight w:val="yellow"/>
                 <w:lang w:eastAsia="en-GB"/>
               </w:rPr>
               <w:t xml:space="preserve"> </w:t>
@@ -1296,6 +1346,7 @@
                 <w:color w:val="000000"/>
                 <w:sz w:val="20"/>
                 <w:szCs w:val="20"/>
+                <w:highlight w:val="yellow"/>
                 <w:lang w:eastAsia="en-GB"/>
               </w:rPr>
               <w:t>L.</w:t>
@@ -1466,6 +1517,7 @@
                 <w:color w:val="000000"/>
                 <w:sz w:val="20"/>
                 <w:szCs w:val="20"/>
+                <w:highlight w:val="yellow"/>
                 <w:lang w:eastAsia="en-GB"/>
               </w:rPr>
               <w:t>Rumex</w:t>
@@ -1479,6 +1531,7 @@
                 <w:color w:val="000000"/>
                 <w:sz w:val="20"/>
                 <w:szCs w:val="20"/>
+                <w:highlight w:val="yellow"/>
                 <w:lang w:eastAsia="en-GB"/>
               </w:rPr>
               <w:t xml:space="preserve"> </w:t>
@@ -1492,6 +1545,7 @@
                 <w:color w:val="000000"/>
                 <w:sz w:val="20"/>
                 <w:szCs w:val="20"/>
+                <w:highlight w:val="yellow"/>
                 <w:lang w:eastAsia="en-GB"/>
               </w:rPr>
               <w:t>acetosella</w:t>
@@ -1505,6 +1559,7 @@
                 <w:color w:val="000000"/>
                 <w:sz w:val="20"/>
                 <w:szCs w:val="20"/>
+                <w:highlight w:val="yellow"/>
                 <w:lang w:eastAsia="en-GB"/>
               </w:rPr>
               <w:t xml:space="preserve"> </w:t>
@@ -1515,9 +1570,20 @@
                 <w:color w:val="000000"/>
                 <w:sz w:val="20"/>
                 <w:szCs w:val="20"/>
-                <w:lang w:eastAsia="en-GB"/>
-              </w:rPr>
-              <w:t>L.</w:t>
+                <w:highlight w:val="yellow"/>
+                <w:lang w:eastAsia="en-GB"/>
+              </w:rPr>
+              <w:t>L</w:t>
+            </w:r>
+            <w:r>
+              <w:rPr>
+                <w:rFonts w:ascii="Times New Roman" w:eastAsia="Times New Roman" w:hAnsi="Times New Roman" w:cs="Times New Roman"/>
+                <w:color w:val="000000"/>
+                <w:sz w:val="20"/>
+                <w:szCs w:val="20"/>
+                <w:lang w:eastAsia="en-GB"/>
+              </w:rPr>
+              <w:t>.</w:t>
             </w:r>
           </w:p>
         </w:tc>
@@ -1671,18 +1737,20 @@
                 <w:color w:val="000000"/>
                 <w:sz w:val="20"/>
                 <w:szCs w:val="20"/>
-                <w:lang w:eastAsia="en-GB"/>
-              </w:rPr>
-            </w:pPr>
-            <w:proofErr w:type="spellStart"/>
-            <w:r>
-              <w:rPr>
-                <w:rFonts w:ascii="Times New Roman" w:eastAsia="Times New Roman" w:hAnsi="Times New Roman" w:cs="Times New Roman"/>
-                <w:i/>
-                <w:iCs/>
-                <w:color w:val="000000"/>
-                <w:sz w:val="20"/>
-                <w:szCs w:val="20"/>
+                <w:highlight w:val="yellow"/>
+                <w:lang w:eastAsia="en-GB"/>
+              </w:rPr>
+            </w:pPr>
+            <w:proofErr w:type="spellStart"/>
+            <w:r>
+              <w:rPr>
+                <w:rFonts w:ascii="Times New Roman" w:eastAsia="Times New Roman" w:hAnsi="Times New Roman" w:cs="Times New Roman"/>
+                <w:i/>
+                <w:iCs/>
+                <w:color w:val="000000"/>
+                <w:sz w:val="20"/>
+                <w:szCs w:val="20"/>
+                <w:highlight w:val="yellow"/>
                 <w:lang w:eastAsia="en-GB"/>
               </w:rPr>
               <w:t>Tussilago</w:t>
@@ -1696,6 +1764,7 @@
                 <w:color w:val="000000"/>
                 <w:sz w:val="20"/>
                 <w:szCs w:val="20"/>
+                <w:highlight w:val="yellow"/>
                 <w:lang w:eastAsia="en-GB"/>
               </w:rPr>
               <w:t xml:space="preserve"> </w:t>
@@ -1709,6 +1778,7 @@
                 <w:color w:val="000000"/>
                 <w:sz w:val="20"/>
                 <w:szCs w:val="20"/>
+                <w:highlight w:val="yellow"/>
                 <w:lang w:eastAsia="en-GB"/>
               </w:rPr>
               <w:t>farfara</w:t>
@@ -1720,6 +1790,7 @@
                 <w:color w:val="000000"/>
                 <w:sz w:val="20"/>
                 <w:szCs w:val="20"/>
+                <w:highlight w:val="yellow"/>
                 <w:lang w:eastAsia="en-GB"/>
               </w:rPr>
               <w:t xml:space="preserve"> L.</w:t>
@@ -1878,18 +1949,20 @@
                 <w:color w:val="000000"/>
                 <w:sz w:val="20"/>
                 <w:szCs w:val="20"/>
-                <w:lang w:eastAsia="en-GB"/>
-              </w:rPr>
-            </w:pPr>
-            <w:proofErr w:type="spellStart"/>
-            <w:r>
-              <w:rPr>
-                <w:rFonts w:ascii="Times New Roman" w:eastAsia="Times New Roman" w:hAnsi="Times New Roman" w:cs="Times New Roman"/>
-                <w:i/>
-                <w:iCs/>
-                <w:color w:val="000000"/>
-                <w:sz w:val="20"/>
-                <w:szCs w:val="20"/>
+                <w:highlight w:val="yellow"/>
+                <w:lang w:eastAsia="en-GB"/>
+              </w:rPr>
+            </w:pPr>
+            <w:proofErr w:type="spellStart"/>
+            <w:r>
+              <w:rPr>
+                <w:rFonts w:ascii="Times New Roman" w:eastAsia="Times New Roman" w:hAnsi="Times New Roman" w:cs="Times New Roman"/>
+                <w:i/>
+                <w:iCs/>
+                <w:color w:val="000000"/>
+                <w:sz w:val="20"/>
+                <w:szCs w:val="20"/>
+                <w:highlight w:val="yellow"/>
                 <w:lang w:eastAsia="en-GB"/>
               </w:rPr>
               <w:t>Urtica</w:t>
@@ -1903,6 +1976,7 @@
                 <w:color w:val="000000"/>
                 <w:sz w:val="20"/>
                 <w:szCs w:val="20"/>
+                <w:highlight w:val="yellow"/>
                 <w:lang w:eastAsia="en-GB"/>
               </w:rPr>
               <w:t xml:space="preserve"> </w:t>
@@ -1916,6 +1990,7 @@
                 <w:color w:val="000000"/>
                 <w:sz w:val="20"/>
                 <w:szCs w:val="20"/>
+                <w:highlight w:val="yellow"/>
                 <w:lang w:eastAsia="en-GB"/>
               </w:rPr>
               <w:t>dioica</w:t>
@@ -1929,6 +2004,7 @@
                 <w:color w:val="000000"/>
                 <w:sz w:val="20"/>
                 <w:szCs w:val="20"/>
+                <w:highlight w:val="yellow"/>
                 <w:lang w:eastAsia="en-GB"/>
               </w:rPr>
               <w:t xml:space="preserve"> </w:t>
@@ -1939,6 +2015,7 @@
                 <w:color w:val="000000"/>
                 <w:sz w:val="20"/>
                 <w:szCs w:val="20"/>
+                <w:highlight w:val="yellow"/>
                 <w:lang w:eastAsia="en-GB"/>
               </w:rPr>
               <w:t>L.</w:t>
@@ -2097,17 +2174,19 @@
                 <w:color w:val="000000"/>
                 <w:sz w:val="20"/>
                 <w:szCs w:val="20"/>
-                <w:lang w:eastAsia="en-GB"/>
-              </w:rPr>
-            </w:pPr>
-            <w:r>
-              <w:rPr>
-                <w:rFonts w:ascii="Times New Roman" w:eastAsia="Times New Roman" w:hAnsi="Times New Roman" w:cs="Times New Roman"/>
-                <w:i/>
-                <w:iCs/>
-                <w:color w:val="000000"/>
-                <w:sz w:val="20"/>
-                <w:szCs w:val="20"/>
+                <w:highlight w:val="yellow"/>
+                <w:lang w:eastAsia="en-GB"/>
+              </w:rPr>
+            </w:pPr>
+            <w:r>
+              <w:rPr>
+                <w:rFonts w:ascii="Times New Roman" w:eastAsia="Times New Roman" w:hAnsi="Times New Roman" w:cs="Times New Roman"/>
+                <w:i/>
+                <w:iCs/>
+                <w:color w:val="000000"/>
+                <w:sz w:val="20"/>
+                <w:szCs w:val="20"/>
+                <w:highlight w:val="yellow"/>
                 <w:lang w:eastAsia="en-GB"/>
               </w:rPr>
               <w:t xml:space="preserve">Viola </w:t>
@@ -2118,6 +2197,7 @@
                 <w:color w:val="000000"/>
                 <w:sz w:val="20"/>
                 <w:szCs w:val="20"/>
+                <w:highlight w:val="yellow"/>
                 <w:lang w:eastAsia="en-GB"/>
               </w:rPr>
               <w:t xml:space="preserve">sp. </w:t>
@@ -2130,6 +2210,7 @@
                 <w:color w:val="000000"/>
                 <w:sz w:val="20"/>
                 <w:szCs w:val="20"/>
+                <w:highlight w:val="yellow"/>
                 <w:lang w:eastAsia="en-GB"/>
               </w:rPr>
               <w:t xml:space="preserve"> </w:t>
@@ -3147,6 +3228,8 @@
                 <w:lang w:eastAsia="en-GB"/>
               </w:rPr>
             </w:pPr>
+            <w:bookmarkStart w:id="2" w:name="_GoBack"/>
+            <w:bookmarkEnd w:id="2"/>
             <w:r>
               <w:rPr>
                 <w:rFonts w:ascii="Times New Roman" w:eastAsia="Times New Roman" w:hAnsi="Times New Roman" w:cs="Times New Roman"/>
@@ -7128,6 +7211,68 @@
     </w:sectPr>
   </w:body>
 </w:document>
+</file>
+
+<file path=word/comments.xml><?xml version="1.0" encoding="utf-8"?>
+<w:comments xmlns:wpc="http://schemas.microsoft.com/office/word/2010/wordprocessingCanvas" xmlns:cx="http://schemas.microsoft.com/office/drawing/2014/chartex" xmlns:cx1="http://schemas.microsoft.com/office/drawing/2015/9/8/chartex" xmlns:mc="http://schemas.openxmlformats.org/markup-compatibility/2006" xmlns:o="urn:schemas-microsoft-com:office:office" xmlns:r="http://schemas.openxmlformats.org/officeDocument/2006/relationships" xmlns:m="http://schemas.openxmlformats.org/officeDocument/2006/math" xmlns:v="urn:schemas-microsoft-com:vml" xmlns:wp14="http://schemas.microsoft.com/office/word/2010/wordprocessingDrawing" xmlns:wp="http://schemas.openxmlformats.org/drawingml/2006/wordprocessingDrawing" xmlns:w10="urn:schemas-microsoft-com:office:word" xmlns:w="http://schemas.openxmlformats.org/wordprocessingml/2006/main" xmlns:w14="http://schemas.microsoft.com/office/word/2010/wordml" xmlns:w15="http://schemas.microsoft.com/office/word/2012/wordml" xmlns:w16se="http://schemas.microsoft.com/office/word/2015/wordml/symex" xmlns:wpg="http://schemas.microsoft.com/office/word/2010/wordprocessingGroup" xmlns:wpi="http://schemas.microsoft.com/office/word/2010/wordprocessingInk" xmlns:wne="http://schemas.microsoft.com/office/word/2006/wordml" xmlns:wps="http://schemas.microsoft.com/office/word/2010/wordprocessingShape" mc:Ignorable="w14 w15 w16se wp14">
+  <w:comment w:id="0" w:author="Court Campany" w:date="2018-09-19T13:38:00Z" w:initials="CC">
+    <w:p>
+      <w:pPr>
+        <w:pStyle w:val="CommentText"/>
+      </w:pPr>
+      <w:r>
+        <w:rPr>
+          <w:rStyle w:val="CommentReference"/>
+        </w:rPr>
+        <w:annotationRef/>
+      </w:r>
+      <w:r>
+        <w:t xml:space="preserve">Opposite </w:t>
+      </w:r>
+      <w:proofErr w:type="spellStart"/>
+      <w:r>
+        <w:t>deltate</w:t>
+      </w:r>
+      <w:proofErr w:type="spellEnd"/>
+    </w:p>
+  </w:comment>
+  <w:comment w:id="1" w:author="Court Campany" w:date="2018-09-19T13:38:00Z" w:initials="CC">
+    <w:p>
+      <w:pPr>
+        <w:pStyle w:val="CommentText"/>
+      </w:pPr>
+      <w:r>
+        <w:rPr>
+          <w:rStyle w:val="CommentReference"/>
+        </w:rPr>
+        <w:annotationRef/>
+      </w:r>
+      <w:r>
+        <w:t xml:space="preserve">Zig </w:t>
+      </w:r>
+      <w:proofErr w:type="spellStart"/>
+      <w:r>
+        <w:t>zia</w:t>
+      </w:r>
+      <w:proofErr w:type="spellEnd"/>
+    </w:p>
+  </w:comment>
+</w:comments>
+</file>
+
+<file path=word/commentsExtended.xml><?xml version="1.0" encoding="utf-8"?>
+<w15:commentsEx xmlns:wpc="http://schemas.microsoft.com/office/word/2010/wordprocessingCanvas" xmlns:cx="http://schemas.microsoft.com/office/drawing/2014/chartex" xmlns:cx1="http://schemas.microsoft.com/office/drawing/2015/9/8/chartex" xmlns:mc="http://schemas.openxmlformats.org/markup-compatibility/2006" xmlns:o="urn:schemas-microsoft-com:office:office" xmlns:r="http://schemas.openxmlformats.org/officeDocument/2006/relationships" xmlns:m="http://schemas.openxmlformats.org/officeDocument/2006/math" xmlns:v="urn:schemas-microsoft-com:vml" xmlns:wp14="http://schemas.microsoft.com/office/word/2010/wordprocessingDrawing" xmlns:wp="http://schemas.openxmlformats.org/drawingml/2006/wordprocessingDrawing" xmlns:w10="urn:schemas-microsoft-com:office:word" xmlns:w="http://schemas.openxmlformats.org/wordprocessingml/2006/main" xmlns:w14="http://schemas.microsoft.com/office/word/2010/wordml" xmlns:w15="http://schemas.microsoft.com/office/word/2012/wordml" xmlns:w16se="http://schemas.microsoft.com/office/word/2015/wordml/symex" xmlns:wpg="http://schemas.microsoft.com/office/word/2010/wordprocessingGroup" xmlns:wpi="http://schemas.microsoft.com/office/word/2010/wordprocessingInk" xmlns:wne="http://schemas.microsoft.com/office/word/2006/wordml" xmlns:wps="http://schemas.microsoft.com/office/word/2010/wordprocessingShape" mc:Ignorable="w14 w15 w16se wp14">
+  <w15:commentEx w15:paraId="195A43CB" w15:done="0"/>
+  <w15:commentEx w15:paraId="36E771A7" w15:done="0"/>
+</w15:commentsEx>
+</file>
+
+<file path=word/people.xml><?xml version="1.0" encoding="utf-8"?>
+<w15:people xmlns:wpc="http://schemas.microsoft.com/office/word/2010/wordprocessingCanvas" xmlns:cx="http://schemas.microsoft.com/office/drawing/2014/chartex" xmlns:cx1="http://schemas.microsoft.com/office/drawing/2015/9/8/chartex" xmlns:mc="http://schemas.openxmlformats.org/markup-compatibility/2006" xmlns:o="urn:schemas-microsoft-com:office:office" xmlns:r="http://schemas.openxmlformats.org/officeDocument/2006/relationships" xmlns:m="http://schemas.openxmlformats.org/officeDocument/2006/math" xmlns:v="urn:schemas-microsoft-com:vml" xmlns:wp14="http://schemas.microsoft.com/office/word/2010/wordprocessingDrawing" xmlns:wp="http://schemas.openxmlformats.org/drawingml/2006/wordprocessingDrawing" xmlns:w10="urn:schemas-microsoft-com:office:word" xmlns:w="http://schemas.openxmlformats.org/wordprocessingml/2006/main" xmlns:w14="http://schemas.microsoft.com/office/word/2010/wordml" xmlns:w15="http://schemas.microsoft.com/office/word/2012/wordml" xmlns:w16se="http://schemas.microsoft.com/office/word/2015/wordml/symex" xmlns:wpg="http://schemas.microsoft.com/office/word/2010/wordprocessingGroup" xmlns:wpi="http://schemas.microsoft.com/office/word/2010/wordprocessingInk" xmlns:wne="http://schemas.microsoft.com/office/word/2006/wordml" xmlns:wps="http://schemas.microsoft.com/office/word/2010/wordprocessingShape" mc:Ignorable="w14 w15 w16se wp14">
+  <w15:person w15:author="Court Campany">
+    <w15:presenceInfo w15:providerId="None" w15:userId="Court Campany"/>
+  </w15:person>
+</w15:people>
 </file>
 
 <file path=word/styles.xml><?xml version="1.0" encoding="utf-8"?>
@@ -7554,6 +7699,107 @@
     <w:semiHidden/>
     <w:unhideWhenUsed/>
   </w:style>
+  <w:style w:type="character" w:styleId="CommentReference">
+    <w:name w:val="annotation reference"/>
+    <w:basedOn w:val="DefaultParagraphFont"/>
+    <w:uiPriority w:val="99"/>
+    <w:semiHidden/>
+    <w:unhideWhenUsed/>
+    <w:rsid w:val="00FE1DB7"/>
+    <w:rPr>
+      <w:sz w:val="16"/>
+      <w:szCs w:val="16"/>
+    </w:rPr>
+  </w:style>
+  <w:style w:type="paragraph" w:styleId="CommentText">
+    <w:name w:val="annotation text"/>
+    <w:basedOn w:val="Normal"/>
+    <w:link w:val="CommentTextChar"/>
+    <w:uiPriority w:val="99"/>
+    <w:semiHidden/>
+    <w:unhideWhenUsed/>
+    <w:rsid w:val="00FE1DB7"/>
+    <w:pPr>
+      <w:spacing w:line="240" w:lineRule="auto"/>
+    </w:pPr>
+    <w:rPr>
+      <w:sz w:val="20"/>
+      <w:szCs w:val="20"/>
+    </w:rPr>
+  </w:style>
+  <w:style w:type="character" w:customStyle="1" w:styleId="CommentTextChar">
+    <w:name w:val="Comment Text Char"/>
+    <w:basedOn w:val="DefaultParagraphFont"/>
+    <w:link w:val="CommentText"/>
+    <w:uiPriority w:val="99"/>
+    <w:semiHidden/>
+    <w:rsid w:val="00FE1DB7"/>
+    <w:rPr>
+      <w:sz w:val="20"/>
+      <w:szCs w:val="20"/>
+      <w:lang w:val="en-GB"/>
+    </w:rPr>
+  </w:style>
+  <w:style w:type="paragraph" w:styleId="CommentSubject">
+    <w:name w:val="annotation subject"/>
+    <w:basedOn w:val="CommentText"/>
+    <w:next w:val="CommentText"/>
+    <w:link w:val="CommentSubjectChar"/>
+    <w:uiPriority w:val="99"/>
+    <w:semiHidden/>
+    <w:unhideWhenUsed/>
+    <w:rsid w:val="00FE1DB7"/>
+    <w:rPr>
+      <w:b/>
+      <w:bCs/>
+    </w:rPr>
+  </w:style>
+  <w:style w:type="character" w:customStyle="1" w:styleId="CommentSubjectChar">
+    <w:name w:val="Comment Subject Char"/>
+    <w:basedOn w:val="CommentTextChar"/>
+    <w:link w:val="CommentSubject"/>
+    <w:uiPriority w:val="99"/>
+    <w:semiHidden/>
+    <w:rsid w:val="00FE1DB7"/>
+    <w:rPr>
+      <w:b/>
+      <w:bCs/>
+      <w:sz w:val="20"/>
+      <w:szCs w:val="20"/>
+      <w:lang w:val="en-GB"/>
+    </w:rPr>
+  </w:style>
+  <w:style w:type="paragraph" w:styleId="BalloonText">
+    <w:name w:val="Balloon Text"/>
+    <w:basedOn w:val="Normal"/>
+    <w:link w:val="BalloonTextChar"/>
+    <w:uiPriority w:val="99"/>
+    <w:semiHidden/>
+    <w:unhideWhenUsed/>
+    <w:rsid w:val="00FE1DB7"/>
+    <w:pPr>
+      <w:spacing w:after="0" w:line="240" w:lineRule="auto"/>
+    </w:pPr>
+    <w:rPr>
+      <w:rFonts w:ascii="Segoe UI" w:hAnsi="Segoe UI" w:cs="Segoe UI"/>
+      <w:sz w:val="18"/>
+      <w:szCs w:val="18"/>
+    </w:rPr>
+  </w:style>
+  <w:style w:type="character" w:customStyle="1" w:styleId="BalloonTextChar">
+    <w:name w:val="Balloon Text Char"/>
+    <w:basedOn w:val="DefaultParagraphFont"/>
+    <w:link w:val="BalloonText"/>
+    <w:uiPriority w:val="99"/>
+    <w:semiHidden/>
+    <w:rsid w:val="00FE1DB7"/>
+    <w:rPr>
+      <w:rFonts w:ascii="Segoe UI" w:hAnsi="Segoe UI" w:cs="Segoe UI"/>
+      <w:sz w:val="18"/>
+      <w:szCs w:val="18"/>
+      <w:lang w:val="en-GB"/>
+    </w:rPr>
+  </w:style>
 </w:styles>
 </file>
 

</xml_diff>